<commit_message>
Update INSY6500 Project Report.docx
</commit_message>
<xml_diff>
--- a/INSY6500 Project Report.docx
+++ b/INSY6500 Project Report.docx
@@ -571,15 +571,7 @@
           <w:sz w:val="28"/>
           <w:szCs w:val="28"/>
         </w:rPr>
-        <w:t xml:space="preserve">List of </w:t>
-      </w:r>
-      <w:r>
-        <w:rPr>
-          <w:rFonts w:asciiTheme="majorHAnsi" w:hAnsiTheme="majorHAnsi" w:cstheme="majorHAnsi"/>
-          <w:sz w:val="28"/>
-          <w:szCs w:val="28"/>
-        </w:rPr>
-        <w:t>Tables</w:t>
+        <w:t>List of Tables</w:t>
       </w:r>
     </w:p>
     <w:p>
@@ -587,23 +579,12 @@
         <w:t>Table 1:</w:t>
       </w:r>
       <w:r>
-        <w:t xml:space="preserve"> “albums”</w:t>
-      </w:r>
-      <w:bookmarkStart w:id="1" w:name="_GoBack"/>
-      <w:bookmarkEnd w:id="1"/>
-      <w:r>
-        <w:t xml:space="preserve"> column description</w:t>
+        <w:t xml:space="preserve"> “albums” column description</w:t>
       </w:r>
     </w:p>
     <w:p>
       <w:r>
-        <w:t xml:space="preserve">Table 2: </w:t>
-      </w:r>
-      <w:r>
-        <w:t>“acoustic_features”</w:t>
-      </w:r>
-      <w:r>
-        <w:t xml:space="preserve"> column description</w:t>
+        <w:t>Table 2: “acoustic_features” column description</w:t>
       </w:r>
     </w:p>
     <w:p>
@@ -653,7 +634,7 @@
           <w:color w:val="auto"/>
         </w:rPr>
       </w:pPr>
-      <w:bookmarkStart w:id="2" w:name="_Toc25919501"/>
+      <w:bookmarkStart w:id="1" w:name="_Toc25919501"/>
       <w:r>
         <w:rPr>
           <w:color w:val="auto"/>
@@ -661,7 +642,7 @@
         <w:lastRenderedPageBreak/>
         <w:t>Data</w:t>
       </w:r>
-      <w:bookmarkEnd w:id="2"/>
+      <w:bookmarkEnd w:id="1"/>
     </w:p>
     <w:p>
       <w:r>
@@ -716,13 +697,7 @@
         <w:t xml:space="preserve">“albums” </w:t>
       </w:r>
       <w:r>
-        <w:t xml:space="preserve">lists all Billboard 200 albums for every week between </w:t>
-      </w:r>
-      <w:r>
-        <w:t>1963-2019</w:t>
-      </w:r>
-      <w:r>
-        <w:t xml:space="preserve">. It </w:t>
+        <w:t xml:space="preserve">lists all Billboard 200 albums for every week between 1963-2019. It </w:t>
       </w:r>
       <w:r>
         <w:t xml:space="preserve">has a unique row for each instance an album appeared on the charts. </w:t>
@@ -739,14 +714,14 @@
         <w:tblLook w:val="04A0" w:firstRow="1" w:lastRow="0" w:firstColumn="1" w:lastColumn="0" w:noHBand="0" w:noVBand="1"/>
       </w:tblPr>
       <w:tblGrid>
-        <w:gridCol w:w="2107"/>
-        <w:gridCol w:w="1800"/>
-        <w:gridCol w:w="5035"/>
+        <w:gridCol w:w="1837"/>
+        <w:gridCol w:w="1440"/>
+        <w:gridCol w:w="5665"/>
       </w:tblGrid>
       <w:tr>
         <w:tc>
           <w:tcPr>
-            <w:tcW w:w="2107" w:type="dxa"/>
+            <w:tcW w:w="1837" w:type="dxa"/>
           </w:tcPr>
           <w:p>
             <w:pPr>
@@ -766,7 +741,7 @@
         </w:tc>
         <w:tc>
           <w:tcPr>
-            <w:tcW w:w="1800" w:type="dxa"/>
+            <w:tcW w:w="1440" w:type="dxa"/>
           </w:tcPr>
           <w:p>
             <w:pPr>
@@ -786,7 +761,7 @@
         </w:tc>
         <w:tc>
           <w:tcPr>
-            <w:tcW w:w="5035" w:type="dxa"/>
+            <w:tcW w:w="5665" w:type="dxa"/>
           </w:tcPr>
           <w:p>
             <w:pPr>
@@ -808,7 +783,7 @@
       <w:tr>
         <w:tc>
           <w:tcPr>
-            <w:tcW w:w="2107" w:type="dxa"/>
+            <w:tcW w:w="1837" w:type="dxa"/>
           </w:tcPr>
           <w:p>
             <w:r>
@@ -818,7 +793,7 @@
         </w:tc>
         <w:tc>
           <w:tcPr>
-            <w:tcW w:w="1800" w:type="dxa"/>
+            <w:tcW w:w="1440" w:type="dxa"/>
           </w:tcPr>
           <w:p>
             <w:r>
@@ -828,7 +803,7 @@
         </w:tc>
         <w:tc>
           <w:tcPr>
-            <w:tcW w:w="5035" w:type="dxa"/>
+            <w:tcW w:w="5665" w:type="dxa"/>
           </w:tcPr>
           <w:p>
             <w:r>
@@ -843,7 +818,7 @@
       <w:tr>
         <w:tc>
           <w:tcPr>
-            <w:tcW w:w="2107" w:type="dxa"/>
+            <w:tcW w:w="1837" w:type="dxa"/>
           </w:tcPr>
           <w:p>
             <w:r>
@@ -853,7 +828,7 @@
         </w:tc>
         <w:tc>
           <w:tcPr>
-            <w:tcW w:w="1800" w:type="dxa"/>
+            <w:tcW w:w="1440" w:type="dxa"/>
           </w:tcPr>
           <w:p>
             <w:r>
@@ -863,7 +838,7 @@
         </w:tc>
         <w:tc>
           <w:tcPr>
-            <w:tcW w:w="5035" w:type="dxa"/>
+            <w:tcW w:w="5665" w:type="dxa"/>
           </w:tcPr>
           <w:p>
             <w:r>
@@ -878,7 +853,7 @@
       <w:tr>
         <w:tc>
           <w:tcPr>
-            <w:tcW w:w="2107" w:type="dxa"/>
+            <w:tcW w:w="1837" w:type="dxa"/>
           </w:tcPr>
           <w:p>
             <w:r>
@@ -888,7 +863,7 @@
         </w:tc>
         <w:tc>
           <w:tcPr>
-            <w:tcW w:w="1800" w:type="dxa"/>
+            <w:tcW w:w="1440" w:type="dxa"/>
           </w:tcPr>
           <w:p>
             <w:r>
@@ -898,7 +873,7 @@
         </w:tc>
         <w:tc>
           <w:tcPr>
-            <w:tcW w:w="5035" w:type="dxa"/>
+            <w:tcW w:w="5665" w:type="dxa"/>
           </w:tcPr>
           <w:p>
             <w:r>
@@ -913,7 +888,7 @@
       <w:tr>
         <w:tc>
           <w:tcPr>
-            <w:tcW w:w="2107" w:type="dxa"/>
+            <w:tcW w:w="1837" w:type="dxa"/>
           </w:tcPr>
           <w:p>
             <w:r>
@@ -923,7 +898,7 @@
         </w:tc>
         <w:tc>
           <w:tcPr>
-            <w:tcW w:w="1800" w:type="dxa"/>
+            <w:tcW w:w="1440" w:type="dxa"/>
           </w:tcPr>
           <w:p>
             <w:r>
@@ -933,7 +908,7 @@
         </w:tc>
         <w:tc>
           <w:tcPr>
-            <w:tcW w:w="5035" w:type="dxa"/>
+            <w:tcW w:w="5665" w:type="dxa"/>
           </w:tcPr>
           <w:p>
             <w:r>
@@ -948,7 +923,7 @@
       <w:tr>
         <w:tc>
           <w:tcPr>
-            <w:tcW w:w="2107" w:type="dxa"/>
+            <w:tcW w:w="1837" w:type="dxa"/>
           </w:tcPr>
           <w:p>
             <w:r>
@@ -958,7 +933,7 @@
         </w:tc>
         <w:tc>
           <w:tcPr>
-            <w:tcW w:w="1800" w:type="dxa"/>
+            <w:tcW w:w="1440" w:type="dxa"/>
           </w:tcPr>
           <w:p>
             <w:r>
@@ -968,7 +943,7 @@
         </w:tc>
         <w:tc>
           <w:tcPr>
-            <w:tcW w:w="5035" w:type="dxa"/>
+            <w:tcW w:w="5665" w:type="dxa"/>
           </w:tcPr>
           <w:p>
             <w:r>
@@ -983,7 +958,7 @@
       <w:tr>
         <w:tc>
           <w:tcPr>
-            <w:tcW w:w="2107" w:type="dxa"/>
+            <w:tcW w:w="1837" w:type="dxa"/>
           </w:tcPr>
           <w:p>
             <w:r>
@@ -993,7 +968,7 @@
         </w:tc>
         <w:tc>
           <w:tcPr>
-            <w:tcW w:w="1800" w:type="dxa"/>
+            <w:tcW w:w="1440" w:type="dxa"/>
           </w:tcPr>
           <w:p>
             <w:r>
@@ -1003,7 +978,7 @@
         </w:tc>
         <w:tc>
           <w:tcPr>
-            <w:tcW w:w="5035" w:type="dxa"/>
+            <w:tcW w:w="5665" w:type="dxa"/>
           </w:tcPr>
           <w:p>
             <w:r>
@@ -1018,7 +993,7 @@
       <w:tr>
         <w:tc>
           <w:tcPr>
-            <w:tcW w:w="2107" w:type="dxa"/>
+            <w:tcW w:w="1837" w:type="dxa"/>
           </w:tcPr>
           <w:p>
             <w:r>
@@ -1028,7 +1003,7 @@
         </w:tc>
         <w:tc>
           <w:tcPr>
-            <w:tcW w:w="1800" w:type="dxa"/>
+            <w:tcW w:w="1440" w:type="dxa"/>
           </w:tcPr>
           <w:p>
             <w:r>
@@ -1038,7 +1013,7 @@
         </w:tc>
         <w:tc>
           <w:tcPr>
-            <w:tcW w:w="5035" w:type="dxa"/>
+            <w:tcW w:w="5665" w:type="dxa"/>
           </w:tcPr>
           <w:p>
             <w:r>
@@ -1089,7 +1064,13 @@
         <w:t>unique</w:t>
       </w:r>
       <w:r>
-        <w:t xml:space="preserve"> row per song in these albums.</w:t>
+        <w:t xml:space="preserve"> row per song in </w:t>
+      </w:r>
+      <w:r>
+        <w:t>every</w:t>
+      </w:r>
+      <w:r>
+        <w:t xml:space="preserve"> albums.</w:t>
       </w:r>
       <w:r>
         <w:t xml:space="preserve"> </w:t>
@@ -1121,14 +1102,14 @@
         <w:tblLook w:val="04A0" w:firstRow="1" w:lastRow="0" w:firstColumn="1" w:lastColumn="0" w:noHBand="0" w:noVBand="1"/>
       </w:tblPr>
       <w:tblGrid>
-        <w:gridCol w:w="2058"/>
-        <w:gridCol w:w="1710"/>
-        <w:gridCol w:w="5582"/>
+        <w:gridCol w:w="1788"/>
+        <w:gridCol w:w="1440"/>
+        <w:gridCol w:w="6122"/>
       </w:tblGrid>
       <w:tr>
         <w:tc>
           <w:tcPr>
-            <w:tcW w:w="2058" w:type="dxa"/>
+            <w:tcW w:w="1788" w:type="dxa"/>
           </w:tcPr>
           <w:p>
             <w:pPr>
@@ -1148,7 +1129,7 @@
         </w:tc>
         <w:tc>
           <w:tcPr>
-            <w:tcW w:w="1710" w:type="dxa"/>
+            <w:tcW w:w="1440" w:type="dxa"/>
           </w:tcPr>
           <w:p>
             <w:pPr>
@@ -1168,7 +1149,7 @@
         </w:tc>
         <w:tc>
           <w:tcPr>
-            <w:tcW w:w="5582" w:type="dxa"/>
+            <w:tcW w:w="6122" w:type="dxa"/>
           </w:tcPr>
           <w:p>
             <w:pPr>
@@ -1190,7 +1171,7 @@
       <w:tr>
         <w:tc>
           <w:tcPr>
-            <w:tcW w:w="2058" w:type="dxa"/>
+            <w:tcW w:w="1788" w:type="dxa"/>
           </w:tcPr>
           <w:p>
             <w:r>
@@ -1200,7 +1181,7 @@
         </w:tc>
         <w:tc>
           <w:tcPr>
-            <w:tcW w:w="1710" w:type="dxa"/>
+            <w:tcW w:w="1440" w:type="dxa"/>
           </w:tcPr>
           <w:p>
             <w:r>
@@ -1210,7 +1191,7 @@
         </w:tc>
         <w:tc>
           <w:tcPr>
-            <w:tcW w:w="5582" w:type="dxa"/>
+            <w:tcW w:w="6122" w:type="dxa"/>
           </w:tcPr>
           <w:p>
             <w:r>
@@ -1222,7 +1203,7 @@
       <w:tr>
         <w:tc>
           <w:tcPr>
-            <w:tcW w:w="2058" w:type="dxa"/>
+            <w:tcW w:w="1788" w:type="dxa"/>
           </w:tcPr>
           <w:p>
             <w:r>
@@ -1232,7 +1213,7 @@
         </w:tc>
         <w:tc>
           <w:tcPr>
-            <w:tcW w:w="1710" w:type="dxa"/>
+            <w:tcW w:w="1440" w:type="dxa"/>
           </w:tcPr>
           <w:p>
             <w:r>
@@ -1242,7 +1223,7 @@
         </w:tc>
         <w:tc>
           <w:tcPr>
-            <w:tcW w:w="5582" w:type="dxa"/>
+            <w:tcW w:w="6122" w:type="dxa"/>
           </w:tcPr>
           <w:p>
             <w:r>
@@ -1254,7 +1235,7 @@
       <w:tr>
         <w:tc>
           <w:tcPr>
-            <w:tcW w:w="2058" w:type="dxa"/>
+            <w:tcW w:w="1788" w:type="dxa"/>
           </w:tcPr>
           <w:p>
             <w:r>
@@ -1264,7 +1245,7 @@
         </w:tc>
         <w:tc>
           <w:tcPr>
-            <w:tcW w:w="1710" w:type="dxa"/>
+            <w:tcW w:w="1440" w:type="dxa"/>
           </w:tcPr>
           <w:p>
             <w:r>
@@ -1274,7 +1255,7 @@
         </w:tc>
         <w:tc>
           <w:tcPr>
-            <w:tcW w:w="5582" w:type="dxa"/>
+            <w:tcW w:w="6122" w:type="dxa"/>
           </w:tcPr>
           <w:p>
             <w:r>
@@ -1286,7 +1267,7 @@
       <w:tr>
         <w:tc>
           <w:tcPr>
-            <w:tcW w:w="2058" w:type="dxa"/>
+            <w:tcW w:w="1788" w:type="dxa"/>
           </w:tcPr>
           <w:p>
             <w:r>
@@ -1296,7 +1277,7 @@
         </w:tc>
         <w:tc>
           <w:tcPr>
-            <w:tcW w:w="1710" w:type="dxa"/>
+            <w:tcW w:w="1440" w:type="dxa"/>
           </w:tcPr>
           <w:p>
             <w:r>
@@ -1306,7 +1287,7 @@
         </w:tc>
         <w:tc>
           <w:tcPr>
-            <w:tcW w:w="5582" w:type="dxa"/>
+            <w:tcW w:w="6122" w:type="dxa"/>
           </w:tcPr>
           <w:p>
             <w:r>
@@ -1318,7 +1299,7 @@
       <w:tr>
         <w:tc>
           <w:tcPr>
-            <w:tcW w:w="2058" w:type="dxa"/>
+            <w:tcW w:w="1788" w:type="dxa"/>
           </w:tcPr>
           <w:p>
             <w:r>
@@ -1328,7 +1309,7 @@
         </w:tc>
         <w:tc>
           <w:tcPr>
-            <w:tcW w:w="1710" w:type="dxa"/>
+            <w:tcW w:w="1440" w:type="dxa"/>
           </w:tcPr>
           <w:p>
             <w:r>
@@ -1338,15 +1319,19 @@
         </w:tc>
         <w:tc>
           <w:tcPr>
-            <w:tcW w:w="5582" w:type="dxa"/>
-          </w:tcPr>
-          <w:p/>
+            <w:tcW w:w="6122" w:type="dxa"/>
+          </w:tcPr>
+          <w:p>
+            <w:r>
+              <w:t>A confidence measure from 0.0 to 1.0 of whether the track is acoustic. 1.0 represents high confidence the track is acoustic.</w:t>
+            </w:r>
+          </w:p>
         </w:tc>
       </w:tr>
       <w:tr>
         <w:tc>
           <w:tcPr>
-            <w:tcW w:w="2058" w:type="dxa"/>
+            <w:tcW w:w="1788" w:type="dxa"/>
           </w:tcPr>
           <w:p>
             <w:r>
@@ -1356,7 +1341,7 @@
         </w:tc>
         <w:tc>
           <w:tcPr>
-            <w:tcW w:w="1710" w:type="dxa"/>
+            <w:tcW w:w="1440" w:type="dxa"/>
           </w:tcPr>
           <w:p>
             <w:r>
@@ -1366,15 +1351,19 @@
         </w:tc>
         <w:tc>
           <w:tcPr>
-            <w:tcW w:w="5582" w:type="dxa"/>
-          </w:tcPr>
-          <w:p/>
+            <w:tcW w:w="6122" w:type="dxa"/>
+          </w:tcPr>
+          <w:p>
+            <w:r>
+              <w:t>how suitable a track is for dancing based on a combination of tempo, rhythm stability, beat strength, and overall regularity. A value of 0.0 is least danceable and 1.0 is most danceable.</w:t>
+            </w:r>
+          </w:p>
         </w:tc>
       </w:tr>
       <w:tr>
         <w:tc>
           <w:tcPr>
-            <w:tcW w:w="2058" w:type="dxa"/>
+            <w:tcW w:w="1788" w:type="dxa"/>
           </w:tcPr>
           <w:p>
             <w:r>
@@ -1384,7 +1373,7 @@
         </w:tc>
         <w:tc>
           <w:tcPr>
-            <w:tcW w:w="1710" w:type="dxa"/>
+            <w:tcW w:w="1440" w:type="dxa"/>
           </w:tcPr>
           <w:p>
             <w:r>
@@ -1394,7 +1383,7 @@
         </w:tc>
         <w:tc>
           <w:tcPr>
-            <w:tcW w:w="5582" w:type="dxa"/>
+            <w:tcW w:w="6122" w:type="dxa"/>
           </w:tcPr>
           <w:p>
             <w:r>
@@ -1406,7 +1395,7 @@
       <w:tr>
         <w:tc>
           <w:tcPr>
-            <w:tcW w:w="2058" w:type="dxa"/>
+            <w:tcW w:w="1788" w:type="dxa"/>
           </w:tcPr>
           <w:p>
             <w:r>
@@ -1416,7 +1405,7 @@
         </w:tc>
         <w:tc>
           <w:tcPr>
-            <w:tcW w:w="1710" w:type="dxa"/>
+            <w:tcW w:w="1440" w:type="dxa"/>
           </w:tcPr>
           <w:p>
             <w:r>
@@ -1426,15 +1415,22 @@
         </w:tc>
         <w:tc>
           <w:tcPr>
-            <w:tcW w:w="5582" w:type="dxa"/>
-          </w:tcPr>
-          <w:p/>
+            <w:tcW w:w="6122" w:type="dxa"/>
+          </w:tcPr>
+          <w:p>
+            <w:r>
+              <w:t>A</w:t>
+            </w:r>
+            <w:r>
+              <w:t xml:space="preserve"> measure from 0.0 to 1.0 and represents a perceptual measure of intensity and activity. Perceptual features contributing to this attribute include dynamic range, perceived loudness, timbre, onset rate, and general entropy.</w:t>
+            </w:r>
+          </w:p>
         </w:tc>
       </w:tr>
       <w:tr>
         <w:tc>
           <w:tcPr>
-            <w:tcW w:w="2058" w:type="dxa"/>
+            <w:tcW w:w="1788" w:type="dxa"/>
           </w:tcPr>
           <w:p>
             <w:r>
@@ -1444,7 +1440,7 @@
         </w:tc>
         <w:tc>
           <w:tcPr>
-            <w:tcW w:w="1710" w:type="dxa"/>
+            <w:tcW w:w="1440" w:type="dxa"/>
           </w:tcPr>
           <w:p>
             <w:r>
@@ -1454,15 +1450,19 @@
         </w:tc>
         <w:tc>
           <w:tcPr>
-            <w:tcW w:w="5582" w:type="dxa"/>
-          </w:tcPr>
-          <w:p/>
+            <w:tcW w:w="6122" w:type="dxa"/>
+          </w:tcPr>
+          <w:p>
+            <w:r>
+              <w:t>Predicts whether a track contains no vocals. The closer the value is to 1.0, the greater likelihood the track contains no vocal content.</w:t>
+            </w:r>
+          </w:p>
         </w:tc>
       </w:tr>
       <w:tr>
         <w:tc>
           <w:tcPr>
-            <w:tcW w:w="2058" w:type="dxa"/>
+            <w:tcW w:w="1788" w:type="dxa"/>
           </w:tcPr>
           <w:p>
             <w:r>
@@ -1472,7 +1472,7 @@
         </w:tc>
         <w:tc>
           <w:tcPr>
-            <w:tcW w:w="1710" w:type="dxa"/>
+            <w:tcW w:w="1440" w:type="dxa"/>
           </w:tcPr>
           <w:p>
             <w:r>
@@ -1482,15 +1482,19 @@
         </w:tc>
         <w:tc>
           <w:tcPr>
-            <w:tcW w:w="5582" w:type="dxa"/>
-          </w:tcPr>
-          <w:p/>
+            <w:tcW w:w="6122" w:type="dxa"/>
+          </w:tcPr>
+          <w:p>
+            <w:r>
+              <w:t>The key the track is in. Integers map to pitches using standard Pitch Class notation.</w:t>
+            </w:r>
+          </w:p>
         </w:tc>
       </w:tr>
       <w:tr>
         <w:tc>
           <w:tcPr>
-            <w:tcW w:w="2058" w:type="dxa"/>
+            <w:tcW w:w="1788" w:type="dxa"/>
           </w:tcPr>
           <w:p>
             <w:r>
@@ -1500,7 +1504,7 @@
         </w:tc>
         <w:tc>
           <w:tcPr>
-            <w:tcW w:w="1710" w:type="dxa"/>
+            <w:tcW w:w="1440" w:type="dxa"/>
           </w:tcPr>
           <w:p>
             <w:r>
@@ -1510,25 +1514,30 @@
         </w:tc>
         <w:tc>
           <w:tcPr>
-            <w:tcW w:w="5582" w:type="dxa"/>
-          </w:tcPr>
-          <w:p/>
+            <w:tcW w:w="6122" w:type="dxa"/>
+          </w:tcPr>
+          <w:p>
+            <w:r>
+              <w:t xml:space="preserve">Detects the presence of an audience in the recording. Higher values represent an increased probability that the track was performed live. </w:t>
+            </w:r>
+          </w:p>
         </w:tc>
       </w:tr>
       <w:tr>
         <w:tc>
           <w:tcPr>
-            <w:tcW w:w="2058" w:type="dxa"/>
-          </w:tcPr>
-          <w:p>
-            <w:r>
+            <w:tcW w:w="1788" w:type="dxa"/>
+          </w:tcPr>
+          <w:p>
+            <w:r>
+              <w:lastRenderedPageBreak/>
               <w:t>loudness</w:t>
             </w:r>
           </w:p>
         </w:tc>
         <w:tc>
           <w:tcPr>
-            <w:tcW w:w="1710" w:type="dxa"/>
+            <w:tcW w:w="1440" w:type="dxa"/>
           </w:tcPr>
           <w:p>
             <w:r>
@@ -1538,15 +1547,19 @@
         </w:tc>
         <w:tc>
           <w:tcPr>
-            <w:tcW w:w="5582" w:type="dxa"/>
-          </w:tcPr>
-          <w:p/>
+            <w:tcW w:w="6122" w:type="dxa"/>
+          </w:tcPr>
+          <w:p>
+            <w:r>
+              <w:t>The overall loudness of a track in decibels (dB). Loudness values are averaged across the entire track and are useful for comparing relative loudness of tracks. Loudness is the quality of a sound that is the primary psychological correlate of physical strength (amplitude). Values typical range between -60 and 0 db.</w:t>
+            </w:r>
+          </w:p>
         </w:tc>
       </w:tr>
       <w:tr>
         <w:tc>
           <w:tcPr>
-            <w:tcW w:w="2058" w:type="dxa"/>
+            <w:tcW w:w="1788" w:type="dxa"/>
           </w:tcPr>
           <w:p>
             <w:r>
@@ -1556,7 +1569,7 @@
         </w:tc>
         <w:tc>
           <w:tcPr>
-            <w:tcW w:w="1710" w:type="dxa"/>
+            <w:tcW w:w="1440" w:type="dxa"/>
           </w:tcPr>
           <w:p>
             <w:r>
@@ -1566,15 +1579,22 @@
         </w:tc>
         <w:tc>
           <w:tcPr>
-            <w:tcW w:w="5582" w:type="dxa"/>
-          </w:tcPr>
-          <w:p/>
+            <w:tcW w:w="6122" w:type="dxa"/>
+          </w:tcPr>
+          <w:p>
+            <w:r>
+              <w:t>I</w:t>
+            </w:r>
+            <w:r>
+              <w:t>ndicates the modality (major or minor) of a track, the type of scale from which its melodic content is derived. Major is represented by 1 and minor is 0.</w:t>
+            </w:r>
+          </w:p>
         </w:tc>
       </w:tr>
       <w:tr>
         <w:tc>
           <w:tcPr>
-            <w:tcW w:w="2058" w:type="dxa"/>
+            <w:tcW w:w="1788" w:type="dxa"/>
           </w:tcPr>
           <w:p>
             <w:r>
@@ -1584,7 +1604,7 @@
         </w:tc>
         <w:tc>
           <w:tcPr>
-            <w:tcW w:w="1710" w:type="dxa"/>
+            <w:tcW w:w="1440" w:type="dxa"/>
           </w:tcPr>
           <w:p>
             <w:r>
@@ -1594,15 +1614,19 @@
         </w:tc>
         <w:tc>
           <w:tcPr>
-            <w:tcW w:w="5582" w:type="dxa"/>
-          </w:tcPr>
-          <w:p/>
+            <w:tcW w:w="6122" w:type="dxa"/>
+          </w:tcPr>
+          <w:p>
+            <w:r>
+              <w:t>Speechiness detects the presence of spoken words in a track. The more exclusively speech-like the recording, the closer to 1.0 the attribute value.</w:t>
+            </w:r>
+          </w:p>
         </w:tc>
       </w:tr>
       <w:tr>
         <w:tc>
           <w:tcPr>
-            <w:tcW w:w="2058" w:type="dxa"/>
+            <w:tcW w:w="1788" w:type="dxa"/>
           </w:tcPr>
           <w:p>
             <w:r>
@@ -1612,7 +1636,7 @@
         </w:tc>
         <w:tc>
           <w:tcPr>
-            <w:tcW w:w="1710" w:type="dxa"/>
+            <w:tcW w:w="1440" w:type="dxa"/>
           </w:tcPr>
           <w:p>
             <w:r>
@@ -1622,15 +1646,22 @@
         </w:tc>
         <w:tc>
           <w:tcPr>
-            <w:tcW w:w="5582" w:type="dxa"/>
-          </w:tcPr>
-          <w:p/>
+            <w:tcW w:w="6122" w:type="dxa"/>
+          </w:tcPr>
+          <w:p>
+            <w:r>
+              <w:t>The overall estimated tempo of a track in beats per minute</w:t>
+            </w:r>
+            <w:r>
+              <w:t>.</w:t>
+            </w:r>
+          </w:p>
         </w:tc>
       </w:tr>
       <w:tr>
         <w:tc>
           <w:tcPr>
-            <w:tcW w:w="2058" w:type="dxa"/>
+            <w:tcW w:w="1788" w:type="dxa"/>
           </w:tcPr>
           <w:p>
             <w:r>
@@ -1640,7 +1671,7 @@
         </w:tc>
         <w:tc>
           <w:tcPr>
-            <w:tcW w:w="1710" w:type="dxa"/>
+            <w:tcW w:w="1440" w:type="dxa"/>
           </w:tcPr>
           <w:p>
             <w:r>
@@ -1650,15 +1681,19 @@
         </w:tc>
         <w:tc>
           <w:tcPr>
-            <w:tcW w:w="5582" w:type="dxa"/>
-          </w:tcPr>
-          <w:p/>
+            <w:tcW w:w="6122" w:type="dxa"/>
+          </w:tcPr>
+          <w:p>
+            <w:r>
+              <w:t>An estimated overall time signature of a track. The time signature (meter) is a notational convention to specify how many beats are in each bar (or measure).</w:t>
+            </w:r>
+          </w:p>
         </w:tc>
       </w:tr>
       <w:tr>
         <w:tc>
           <w:tcPr>
-            <w:tcW w:w="2058" w:type="dxa"/>
+            <w:tcW w:w="1788" w:type="dxa"/>
           </w:tcPr>
           <w:p>
             <w:r>
@@ -1668,7 +1703,7 @@
         </w:tc>
         <w:tc>
           <w:tcPr>
-            <w:tcW w:w="1710" w:type="dxa"/>
+            <w:tcW w:w="1440" w:type="dxa"/>
           </w:tcPr>
           <w:p>
             <w:r>
@@ -1678,15 +1713,25 @@
         </w:tc>
         <w:tc>
           <w:tcPr>
-            <w:tcW w:w="5582" w:type="dxa"/>
-          </w:tcPr>
-          <w:p/>
+            <w:tcW w:w="6122" w:type="dxa"/>
+          </w:tcPr>
+          <w:p>
+            <w:r>
+              <w:t>A measure from 0.0 to 1.0 describing the musical positiveness conveyed by a track. Tracks with high valence sound more positive</w:t>
+            </w:r>
+            <w:r>
+              <w:t>,</w:t>
+            </w:r>
+            <w:r>
+              <w:t xml:space="preserve"> while tracks with low valence sound more negative.</w:t>
+            </w:r>
+          </w:p>
         </w:tc>
       </w:tr>
       <w:tr>
         <w:tc>
           <w:tcPr>
-            <w:tcW w:w="2058" w:type="dxa"/>
+            <w:tcW w:w="1788" w:type="dxa"/>
           </w:tcPr>
           <w:p>
             <w:r>
@@ -1696,7 +1741,7 @@
         </w:tc>
         <w:tc>
           <w:tcPr>
-            <w:tcW w:w="1710" w:type="dxa"/>
+            <w:tcW w:w="1440" w:type="dxa"/>
           </w:tcPr>
           <w:p>
             <w:r>
@@ -1706,7 +1751,7 @@
         </w:tc>
         <w:tc>
           <w:tcPr>
-            <w:tcW w:w="5582" w:type="dxa"/>
+            <w:tcW w:w="6122" w:type="dxa"/>
           </w:tcPr>
           <w:p>
             <w:r>
@@ -1718,7 +1763,7 @@
       <w:tr>
         <w:tc>
           <w:tcPr>
-            <w:tcW w:w="2058" w:type="dxa"/>
+            <w:tcW w:w="1788" w:type="dxa"/>
           </w:tcPr>
           <w:p>
             <w:r>
@@ -1728,7 +1773,7 @@
         </w:tc>
         <w:tc>
           <w:tcPr>
-            <w:tcW w:w="1710" w:type="dxa"/>
+            <w:tcW w:w="1440" w:type="dxa"/>
           </w:tcPr>
           <w:p>
             <w:r>
@@ -1738,7 +1783,7 @@
         </w:tc>
         <w:tc>
           <w:tcPr>
-            <w:tcW w:w="5582" w:type="dxa"/>
+            <w:tcW w:w="6122" w:type="dxa"/>
           </w:tcPr>
           <w:p>
             <w:r>
@@ -1753,114 +1798,27 @@
         <w:t>*description from ref 2 and ref 3</w:t>
       </w:r>
     </w:p>
+    <w:p/>
     <w:p>
       <w:r>
-        <w:rPr>
-          <w:noProof/>
-        </w:rPr>
-        <w:lastRenderedPageBreak/>
-        <w:drawing>
-          <wp:inline distT="0" distB="0" distL="0" distR="0" wp14:anchorId="6CD4F70F" wp14:editId="2036CFA9">
-            <wp:extent cx="4479816" cy="2607945"/>
-            <wp:effectExtent l="0" t="0" r="0" b="1905"/>
-            <wp:docPr id="1" name="Picture 1"/>
-            <wp:cNvGraphicFramePr>
-              <a:graphicFrameLocks xmlns:a="http://schemas.openxmlformats.org/drawingml/2006/main" noChangeAspect="1"/>
-            </wp:cNvGraphicFramePr>
-            <a:graphic xmlns:a="http://schemas.openxmlformats.org/drawingml/2006/main">
-              <a:graphicData uri="http://schemas.openxmlformats.org/drawingml/2006/picture">
-                <pic:pic xmlns:pic="http://schemas.openxmlformats.org/drawingml/2006/picture">
-                  <pic:nvPicPr>
-                    <pic:cNvPr id="1" name=""/>
-                    <pic:cNvPicPr/>
-                  </pic:nvPicPr>
-                  <pic:blipFill rotWithShape="1">
-                    <a:blip r:embed="rId8"/>
-                    <a:srcRect t="24904"/>
-                    <a:stretch/>
-                  </pic:blipFill>
-                  <pic:spPr bwMode="auto">
-                    <a:xfrm>
-                      <a:off x="0" y="0"/>
-                      <a:ext cx="4485977" cy="2611532"/>
-                    </a:xfrm>
-                    <a:prstGeom prst="rect">
-                      <a:avLst/>
-                    </a:prstGeom>
-                    <a:ln>
-                      <a:noFill/>
-                    </a:ln>
-                    <a:extLst>
-                      <a:ext uri="{53640926-AAD7-44D8-BBD7-CCE9431645EC}">
-                        <a14:shadowObscured xmlns:a14="http://schemas.microsoft.com/office/drawing/2010/main"/>
-                      </a:ext>
-                    </a:extLst>
-                  </pic:spPr>
-                </pic:pic>
-              </a:graphicData>
-            </a:graphic>
-          </wp:inline>
-        </w:drawing>
+        <w:t xml:space="preserve">The data was already </w:t>
+      </w:r>
+      <w:r>
+        <w:t>“clean” but we did need to look at the initial behavior of the data to isolate any outliers. In addition to removing outliers, we had to isolate the data of interest since the data set was so large</w:t>
+      </w:r>
+      <w:r>
+        <w:t>.</w:t>
       </w:r>
     </w:p>
     <w:p>
       <w:r>
-        <w:rPr>
-          <w:noProof/>
-        </w:rPr>
-        <w:drawing>
-          <wp:inline distT="0" distB="0" distL="0" distR="0" wp14:anchorId="28F3F1EB" wp14:editId="31948735">
-            <wp:extent cx="3721893" cy="3432810"/>
-            <wp:effectExtent l="0" t="0" r="0" b="0"/>
-            <wp:docPr id="2" name="Picture 2"/>
-            <wp:cNvGraphicFramePr>
-              <a:graphicFrameLocks xmlns:a="http://schemas.openxmlformats.org/drawingml/2006/main" noChangeAspect="1"/>
-            </wp:cNvGraphicFramePr>
-            <a:graphic xmlns:a="http://schemas.openxmlformats.org/drawingml/2006/main">
-              <a:graphicData uri="http://schemas.openxmlformats.org/drawingml/2006/picture">
-                <pic:pic xmlns:pic="http://schemas.openxmlformats.org/drawingml/2006/picture">
-                  <pic:nvPicPr>
-                    <pic:cNvPr id="1" name=""/>
-                    <pic:cNvPicPr/>
-                  </pic:nvPicPr>
-                  <pic:blipFill>
-                    <a:blip r:embed="rId9"/>
-                    <a:stretch>
-                      <a:fillRect/>
-                    </a:stretch>
-                  </pic:blipFill>
-                  <pic:spPr>
-                    <a:xfrm>
-                      <a:off x="0" y="0"/>
-                      <a:ext cx="3724187" cy="3434926"/>
-                    </a:xfrm>
-                    <a:prstGeom prst="rect">
-                      <a:avLst/>
-                    </a:prstGeom>
-                  </pic:spPr>
-                </pic:pic>
-              </a:graphicData>
-            </a:graphic>
-          </wp:inline>
-        </w:drawing>
-      </w:r>
-    </w:p>
-    <w:p/>
-    <w:p>
-      <w:r>
-        <w:t xml:space="preserve">The data was already </w:t>
-      </w:r>
-      <w:r>
-        <w:t>“clean” but we did need to look at the initial behavior of the data to isolate any outliers. In addition to removing outliers, we had to isolate the data of interest since the data set was so large</w:t>
-      </w:r>
-      <w:r>
-        <w:t>.</w:t>
-      </w:r>
-    </w:p>
-    <w:p>
-      <w:r>
-        <w:t xml:space="preserve">First we created a </w:t>
-      </w:r>
+        <w:t xml:space="preserve">The </w:t>
+      </w:r>
+      <w:r>
+        <w:t>info we need from the “albums” table is the rank, and the frequency an album appeared on the Billboard 200.</w:t>
+      </w:r>
+      <w:bookmarkStart w:id="2" w:name="_GoBack"/>
+      <w:bookmarkEnd w:id="2"/>
     </w:p>
     <w:p>
       <w:pPr>
@@ -1891,7 +1849,6 @@
         <w:rPr>
           <w:color w:val="auto"/>
         </w:rPr>
-        <w:lastRenderedPageBreak/>
         <w:t>Conclusions</w:t>
       </w:r>
       <w:bookmarkEnd w:id="4"/>
@@ -1920,7 +1877,7 @@
           <w:numId w:val="2"/>
         </w:numPr>
       </w:pPr>
-      <w:hyperlink r:id="rId10" w:history="1">
+      <w:hyperlink r:id="rId8" w:history="1">
         <w:r>
           <w:rPr>
             <w:rStyle w:val="Hyperlink"/>
@@ -1937,7 +1894,7 @@
           <w:numId w:val="2"/>
         </w:numPr>
       </w:pPr>
-      <w:hyperlink r:id="rId11" w:history="1">
+      <w:hyperlink r:id="rId9" w:history="1">
         <w:r>
           <w:rPr>
             <w:rStyle w:val="Hyperlink"/>
@@ -1954,7 +1911,7 @@
           <w:numId w:val="2"/>
         </w:numPr>
       </w:pPr>
-      <w:hyperlink r:id="rId12" w:anchor="featuresdf.csv" w:history="1">
+      <w:hyperlink r:id="rId10" w:anchor="featuresdf.csv" w:history="1">
         <w:r>
           <w:rPr>
             <w:rStyle w:val="Hyperlink"/>
@@ -1966,8 +1923,8 @@
     <w:p/>
     <w:p/>
     <w:sectPr>
-      <w:headerReference w:type="first" r:id="rId13"/>
-      <w:footerReference w:type="first" r:id="rId14"/>
+      <w:headerReference w:type="first" r:id="rId11"/>
+      <w:footerReference w:type="first" r:id="rId12"/>
       <w:pgSz w:w="12240" w:h="15840"/>
       <w:pgMar w:top="1440" w:right="1440" w:bottom="1440" w:left="1440" w:header="720" w:footer="720" w:gutter="0"/>
       <w:cols w:space="720"/>
@@ -3551,7 +3508,7 @@
 </file>
 
 <file path=customXml/itemProps1.xml><?xml version="1.0" encoding="utf-8"?>
-<ds:datastoreItem xmlns:ds="http://schemas.openxmlformats.org/officeDocument/2006/customXml" ds:itemID="{693F0968-6090-4C03-BACB-C938471EBB4E}">
+<ds:datastoreItem xmlns:ds="http://schemas.openxmlformats.org/officeDocument/2006/customXml" ds:itemID="{818C6482-E576-4496-A530-DB310B31611D}">
   <ds:schemaRefs>
     <ds:schemaRef ds:uri="http://schemas.openxmlformats.org/officeDocument/2006/bibliography"/>
   </ds:schemaRefs>

</xml_diff>